<commit_message>
Done- Review prior to submission
</commit_message>
<xml_diff>
--- a/report.docx
+++ b/report.docx
@@ -68,7 +68,7 @@
         <w:t xml:space="preserve">First step in creating the EER diagram is to look at the requirements of the mini world. After reading information provided by YYC Pet Resort, it can be deduced that there are only </w:t>
       </w:r>
       <w:r>
-        <w:t>4</w:t>
+        <w:t>3</w:t>
       </w:r>
       <w:r>
         <w:t xml:space="preserve"> entities SERVICES</w:t>
@@ -77,195 +77,185 @@
         <w:t xml:space="preserve"> (Super-class)</w:t>
       </w:r>
       <w:r>
-        <w:t>, RESERVATION(Super-class), CUSTOMERS</w:t>
-      </w:r>
-      <w:r>
-        <w:t>, and EMPLOYEE</w:t>
-      </w:r>
-      <w:r>
-        <w:t>. The Customer will book a reservation for their pet and the customer will decide if he/she wants a service for their pet/pets</w:t>
-      </w:r>
-      <w:r>
-        <w:t>, then the EMPLOYEE will apply services per pet/</w:t>
+        <w:t xml:space="preserve">, </w:t>
+      </w:r>
+      <w:r>
+        <w:t>Pet</w:t>
+      </w:r>
+      <w:r>
+        <w:t xml:space="preserve"> </w:t>
+      </w:r>
+      <w:r>
+        <w:t>(Super-class),</w:t>
+      </w:r>
+      <w:r>
+        <w:t xml:space="preserve"> and </w:t>
+      </w:r>
+      <w:r>
+        <w:t>CUSTOMERS. The Customer will book a reservation for their pet and the customer will decide if he/she wants a service for their pet/pets</w:t>
+      </w:r>
+      <w:r>
+        <w:t xml:space="preserve">, SERVICES and PET are related by their </w:t>
+      </w:r>
+      <w:r>
+        <w:t>subclasses.</w:t>
       </w:r>
     </w:p>
     <w:p>
       <w:r>
-        <w:t xml:space="preserve">CUSTMOERS is a strong entity since it contains an attribute </w:t>
+        <w:t>Entities</w:t>
+      </w:r>
+      <w:r>
+        <w:t xml:space="preserve"> are related via relationships, one of the many relationships </w:t>
+      </w:r>
+      <w:r>
+        <w:t xml:space="preserve">in the EER diagram is </w:t>
+      </w:r>
+      <w:r>
+        <w:t>BOOK</w:t>
+      </w:r>
+      <w:r>
+        <w:t xml:space="preserve">S. BOOKS </w:t>
+      </w:r>
+      <w:proofErr w:type="gramStart"/>
+      <w:r>
+        <w:t>relates</w:t>
+      </w:r>
+      <w:proofErr w:type="gramEnd"/>
+      <w:r>
+        <w:t xml:space="preserve"> CUSTOMER and PET </w:t>
+      </w:r>
+      <w:r>
+        <w:t>entities.</w:t>
+      </w:r>
+      <w:r>
+        <w:t xml:space="preserve"> A CUSTOMER can BOOK one or many </w:t>
+      </w:r>
+      <w:r>
+        <w:t>PET,</w:t>
+      </w:r>
+      <w:r>
+        <w:t xml:space="preserve"> BOOKS </w:t>
+      </w:r>
+      <w:r>
+        <w:t xml:space="preserve">has the </w:t>
       </w:r>
       <w:proofErr w:type="spellStart"/>
       <w:r>
-        <w:t>Identificant_num</w:t>
+        <w:t>Booking_info</w:t>
       </w:r>
       <w:proofErr w:type="spellEnd"/>
       <w:r>
-        <w:t xml:space="preserve"> that is unique to each CUSTOMER entity type. However,</w:t>
-      </w:r>
-      <w:r>
-        <w:t xml:space="preserve"> EMPLOYEE,</w:t>
-      </w:r>
-      <w:r>
-        <w:t xml:space="preserve"> SERVICES and RESERVATION </w:t>
-      </w:r>
-      <w:proofErr w:type="gramStart"/>
-      <w:r>
-        <w:t>don’t</w:t>
-      </w:r>
-      <w:proofErr w:type="gramEnd"/>
-      <w:r>
-        <w:t xml:space="preserve"> contain unique identifiers, so they are weak entities.</w:t>
+        <w:t xml:space="preserve"> attribute that is used by </w:t>
+      </w:r>
+      <w:r>
+        <w:t xml:space="preserve">each booking of </w:t>
+      </w:r>
+      <w:r>
+        <w:t xml:space="preserve">PET </w:t>
+      </w:r>
+      <w:r>
+        <w:t>entity.</w:t>
+      </w:r>
+      <w:r>
+        <w:t xml:space="preserve"> BOOKS have Reward_points attribute as well, if the CUSTOMER has this option then he/she will earn points for each booking of PET</w:t>
       </w:r>
     </w:p>
     <w:p>
       <w:r>
-        <w:t>CUSTOMERS attributes are as follows:</w:t>
+        <w:t>Also, some attribute can be derived from the entity’s attributes, one</w:t>
+      </w:r>
+      <w:r>
+        <w:t xml:space="preserve"> attribute that can be derived is </w:t>
+      </w:r>
+      <w:r>
+        <w:t xml:space="preserve">the </w:t>
+      </w:r>
+      <w:proofErr w:type="spellStart"/>
+      <w:r>
+        <w:t>Pet</w:t>
+      </w:r>
+      <w:r>
+        <w:t>_date_of_birth</w:t>
+      </w:r>
+      <w:proofErr w:type="spellEnd"/>
+      <w:r>
+        <w:t>. This attribute can be derived</w:t>
+      </w:r>
+      <w:r>
+        <w:t xml:space="preserve"> by subtracting current date from the</w:t>
+      </w:r>
+      <w:r>
+        <w:t xml:space="preserve"> already existing attribute </w:t>
+      </w:r>
+      <w:r>
+        <w:t xml:space="preserve">Age </w:t>
+      </w:r>
+      <w:r>
+        <w:t>of PET.</w:t>
       </w:r>
     </w:p>
     <w:p>
       <w:pPr>
-        <w:pStyle w:val="ListParagraph"/>
-        <w:numPr>
-          <w:ilvl w:val="0"/>
-          <w:numId w:val="1"/>
-        </w:numPr>
-        <w:rPr>
-          <w:u w:val="single"/>
-        </w:rPr>
-      </w:pPr>
-      <w:proofErr w:type="spellStart"/>
-      <w:r>
-        <w:rPr>
-          <w:u w:val="single"/>
-        </w:rPr>
-        <w:t>Identification_num</w:t>
-      </w:r>
-      <w:proofErr w:type="spellEnd"/>
+        <w:pStyle w:val="Heading1"/>
+      </w:pPr>
+      <w:r>
+        <w:t>II] EER Diagram</w:t>
+      </w:r>
     </w:p>
     <w:p>
-      <w:pPr>
-        <w:pStyle w:val="ListParagraph"/>
-        <w:numPr>
-          <w:ilvl w:val="0"/>
-          <w:numId w:val="1"/>
-        </w:numPr>
+      <w:r>
         <w:rPr>
-          <w:u w:val="single"/>
+          <w:noProof/>
         </w:rPr>
-      </w:pPr>
-      <w:r>
-        <w:t>Name</w:t>
-      </w:r>
-    </w:p>
-    <w:p>
-      <w:pPr>
-        <w:pStyle w:val="ListParagraph"/>
-        <w:numPr>
-          <w:ilvl w:val="0"/>
-          <w:numId w:val="1"/>
-        </w:numPr>
-        <w:rPr>
-          <w:u w:val="single"/>
-        </w:rPr>
-      </w:pPr>
-      <w:r>
-        <w:t>Phone</w:t>
-      </w:r>
-    </w:p>
-    <w:p>
-      <w:pPr>
-        <w:pStyle w:val="ListParagraph"/>
-        <w:numPr>
-          <w:ilvl w:val="0"/>
-          <w:numId w:val="1"/>
-        </w:numPr>
-        <w:rPr>
-          <w:u w:val="single"/>
-        </w:rPr>
-      </w:pPr>
-      <w:r>
-        <w:t>Address</w:t>
-      </w:r>
-    </w:p>
-    <w:p>
-      <w:r>
-        <w:t xml:space="preserve">SERVICES </w:t>
-      </w:r>
-      <w:r>
-        <w:t>is a super class for (CAT,DOG), the pr</w:t>
-      </w:r>
-    </w:p>
-    <w:p>
-      <w:pPr>
-        <w:pStyle w:val="ListParagraph"/>
-        <w:numPr>
-          <w:ilvl w:val="0"/>
-          <w:numId w:val="2"/>
-        </w:numPr>
-      </w:pPr>
-      <w:r>
-        <w:t>Cat (</w:t>
-      </w:r>
-      <w:proofErr w:type="spellStart"/>
-      <w:r>
-        <w:t>Sunroom_</w:t>
-      </w:r>
-      <w:proofErr w:type="gramStart"/>
-      <w:r>
-        <w:t>hr,Senior</w:t>
-      </w:r>
-      <w:proofErr w:type="gramEnd"/>
-      <w:r>
-        <w:t>_massage</w:t>
-      </w:r>
-      <w:proofErr w:type="spellEnd"/>
-      <w:r>
-        <w:t>)</w:t>
-      </w:r>
-    </w:p>
-    <w:p>
-      <w:pPr>
-        <w:pStyle w:val="ListParagraph"/>
-        <w:numPr>
-          <w:ilvl w:val="0"/>
-          <w:numId w:val="2"/>
-        </w:numPr>
-      </w:pPr>
-      <w:r>
-        <w:t>Dog (</w:t>
-      </w:r>
-      <w:proofErr w:type="spellStart"/>
-      <w:r>
-        <w:t>Play_</w:t>
-      </w:r>
-      <w:proofErr w:type="gramStart"/>
-      <w:r>
-        <w:t>fetch,Walk</w:t>
-      </w:r>
-      <w:proofErr w:type="spellEnd"/>
-      <w:proofErr w:type="gramEnd"/>
-      <w:r>
-        <w:t>(</w:t>
-      </w:r>
-      <w:proofErr w:type="spellStart"/>
-      <w:r>
-        <w:t>Once,Twice</w:t>
-      </w:r>
-      <w:proofErr w:type="spellEnd"/>
-      <w:r>
-        <w:t>),</w:t>
-      </w:r>
-      <w:proofErr w:type="spellStart"/>
-      <w:r>
-        <w:t>Senior_massage</w:t>
-      </w:r>
-      <w:proofErr w:type="spellEnd"/>
-      <w:r>
-        <w:t>)</w:t>
-      </w:r>
-    </w:p>
-    <w:p>
-      <w:r>
-        <w:t>RESERVATION is generalized super class</w:t>
+        <w:drawing>
+          <wp:inline distT="0" distB="0" distL="0" distR="0" wp14:anchorId="7F11CD0C" wp14:editId="559EA190">
+            <wp:extent cx="5943600" cy="5108575"/>
+            <wp:effectExtent l="0" t="0" r="0" b="0"/>
+            <wp:docPr id="1" name="Picture 1"/>
+            <wp:cNvGraphicFramePr>
+              <a:graphicFrameLocks xmlns:a="http://schemas.openxmlformats.org/drawingml/2006/main" noChangeAspect="1"/>
+            </wp:cNvGraphicFramePr>
+            <a:graphic xmlns:a="http://schemas.openxmlformats.org/drawingml/2006/main">
+              <a:graphicData uri="http://schemas.openxmlformats.org/drawingml/2006/picture">
+                <pic:pic xmlns:pic="http://schemas.openxmlformats.org/drawingml/2006/picture">
+                  <pic:nvPicPr>
+                    <pic:cNvPr id="0" name="Picture 1"/>
+                    <pic:cNvPicPr>
+                      <a:picLocks noChangeAspect="1" noChangeArrowheads="1"/>
+                    </pic:cNvPicPr>
+                  </pic:nvPicPr>
+                  <pic:blipFill>
+                    <a:blip r:embed="rId5">
+                      <a:extLst>
+                        <a:ext uri="{28A0092B-C50C-407E-A947-70E740481C1C}">
+                          <a14:useLocalDpi xmlns:a14="http://schemas.microsoft.com/office/drawing/2010/main" val="0"/>
+                        </a:ext>
+                      </a:extLst>
+                    </a:blip>
+                    <a:srcRect/>
+                    <a:stretch>
+                      <a:fillRect/>
+                    </a:stretch>
+                  </pic:blipFill>
+                  <pic:spPr bwMode="auto">
+                    <a:xfrm>
+                      <a:off x="0" y="0"/>
+                      <a:ext cx="5943600" cy="5108575"/>
+                    </a:xfrm>
+                    <a:prstGeom prst="rect">
+                      <a:avLst/>
+                    </a:prstGeom>
+                    <a:noFill/>
+                    <a:ln>
+                      <a:noFill/>
+                    </a:ln>
+                  </pic:spPr>
+                </pic:pic>
+              </a:graphicData>
+            </a:graphic>
+          </wp:inline>
+        </w:drawing>
       </w:r>
     </w:p>
     <w:sectPr>

</xml_diff>